<commit_message>
updated file of task 19 - Terraform
</commit_message>
<xml_diff>
--- a/Task 19.docx
+++ b/Task 19.docx
@@ -14,6 +14,9 @@
     </w:p>
     <w:p>
       <w:r>
+        <w:rPr>
+          <w:noProof/>
+        </w:rPr>
         <w:drawing>
           <wp:inline distT="0" distB="0" distL="0" distR="0" wp14:anchorId="0775F1D1" wp14:editId="18F0BF1C">
             <wp:extent cx="4429548" cy="642999"/>
@@ -59,6 +62,9 @@
     <w:p/>
     <w:p>
       <w:r>
+        <w:rPr>
+          <w:noProof/>
+        </w:rPr>
         <w:drawing>
           <wp:inline distT="0" distB="0" distL="0" distR="0" wp14:anchorId="74DB532C" wp14:editId="5F5ED865">
             <wp:extent cx="5731510" cy="850900"/>
@@ -107,6 +113,9 @@
     </w:p>
     <w:p>
       <w:r>
+        <w:rPr>
+          <w:noProof/>
+        </w:rPr>
         <w:drawing>
           <wp:inline distT="0" distB="0" distL="0" distR="0" wp14:anchorId="777D2263" wp14:editId="39281B22">
             <wp:extent cx="5731510" cy="1450340"/>
@@ -142,6 +151,330 @@
             </a:graphic>
           </wp:inline>
         </w:drawing>
+      </w:r>
+    </w:p>
+    <w:p/>
+    <w:p>
+      <w:r>
+        <w:t>Main.tf</w:t>
+      </w:r>
+    </w:p>
+    <w:p>
+      <w:r>
+        <w:t>provider "</w:t>
+      </w:r>
+      <w:proofErr w:type="spellStart"/>
+      <w:r>
+        <w:t>aws</w:t>
+      </w:r>
+      <w:proofErr w:type="spellEnd"/>
+      <w:r>
+        <w:t>" {</w:t>
+      </w:r>
+    </w:p>
+    <w:p>
+      <w:r>
+        <w:t xml:space="preserve">  region = "ap-south-1"</w:t>
+      </w:r>
+    </w:p>
+    <w:p>
+      <w:r>
+        <w:t>}</w:t>
+      </w:r>
+    </w:p>
+    <w:p/>
+    <w:p>
+      <w:r>
+        <w:t>provider "</w:t>
+      </w:r>
+      <w:proofErr w:type="spellStart"/>
+      <w:r>
+        <w:t>aws</w:t>
+      </w:r>
+      <w:proofErr w:type="spellEnd"/>
+      <w:r>
+        <w:t>" {</w:t>
+      </w:r>
+    </w:p>
+    <w:p>
+      <w:r>
+        <w:t xml:space="preserve">  </w:t>
+      </w:r>
+      <w:proofErr w:type="gramStart"/>
+      <w:r>
+        <w:t>alias  =</w:t>
+      </w:r>
+      <w:proofErr w:type="gramEnd"/>
+      <w:r>
+        <w:t xml:space="preserve"> "</w:t>
+      </w:r>
+      <w:proofErr w:type="spellStart"/>
+      <w:r>
+        <w:t>singapore</w:t>
+      </w:r>
+      <w:proofErr w:type="spellEnd"/>
+      <w:r>
+        <w:t>"</w:t>
+      </w:r>
+    </w:p>
+    <w:p>
+      <w:r>
+        <w:t xml:space="preserve">  region = "ap-southeast-1"</w:t>
+      </w:r>
+    </w:p>
+    <w:p>
+      <w:r>
+        <w:t>}</w:t>
+      </w:r>
+    </w:p>
+    <w:p/>
+    <w:p>
+      <w:r>
+        <w:t>resource "</w:t>
+      </w:r>
+      <w:proofErr w:type="spellStart"/>
+      <w:r>
+        <w:t>aws_instance</w:t>
+      </w:r>
+      <w:proofErr w:type="spellEnd"/>
+      <w:r>
+        <w:t>" "mumbai_ec2" {</w:t>
+      </w:r>
+    </w:p>
+    <w:p>
+      <w:r>
+        <w:t xml:space="preserve">  </w:t>
+      </w:r>
+      <w:proofErr w:type="spellStart"/>
+      <w:r>
+        <w:t>ami</w:t>
+      </w:r>
+      <w:proofErr w:type="spellEnd"/>
+      <w:r>
+        <w:t xml:space="preserve">           = "ami-0f5ee92e2d63afc18"</w:t>
+      </w:r>
+    </w:p>
+    <w:p>
+      <w:r>
+        <w:lastRenderedPageBreak/>
+        <w:t xml:space="preserve">  </w:t>
+      </w:r>
+      <w:proofErr w:type="spellStart"/>
+      <w:r>
+        <w:t>instance_type</w:t>
+      </w:r>
+      <w:proofErr w:type="spellEnd"/>
+      <w:r>
+        <w:t xml:space="preserve"> = "t</w:t>
+      </w:r>
+      <w:proofErr w:type="gramStart"/>
+      <w:r>
+        <w:t>2.micro</w:t>
+      </w:r>
+      <w:proofErr w:type="gramEnd"/>
+      <w:r>
+        <w:t>"</w:t>
+      </w:r>
+    </w:p>
+    <w:p>
+      <w:r>
+        <w:t xml:space="preserve">  </w:t>
+      </w:r>
+      <w:proofErr w:type="spellStart"/>
+      <w:r>
+        <w:t>key_name</w:t>
+      </w:r>
+      <w:proofErr w:type="spellEnd"/>
+      <w:r>
+        <w:t xml:space="preserve">      = "tera1"</w:t>
+      </w:r>
+    </w:p>
+    <w:p/>
+    <w:p>
+      <w:r>
+        <w:t xml:space="preserve">  tags = {</w:t>
+      </w:r>
+    </w:p>
+    <w:p>
+      <w:r>
+        <w:t xml:space="preserve">    Name = "Mumbai-Terraform-EC2"</w:t>
+      </w:r>
+    </w:p>
+    <w:p>
+      <w:r>
+        <w:t xml:space="preserve">  }</w:t>
+      </w:r>
+    </w:p>
+    <w:p>
+      <w:r>
+        <w:t>}</w:t>
+      </w:r>
+    </w:p>
+    <w:p/>
+    <w:p>
+      <w:r>
+        <w:t>resource "</w:t>
+      </w:r>
+      <w:proofErr w:type="spellStart"/>
+      <w:r>
+        <w:t>aws_instance</w:t>
+      </w:r>
+      <w:proofErr w:type="spellEnd"/>
+      <w:r>
+        <w:t>" "singapore_ec2" {</w:t>
+      </w:r>
+    </w:p>
+    <w:p>
+      <w:r>
+        <w:t xml:space="preserve">  provider      = </w:t>
+      </w:r>
+      <w:proofErr w:type="spellStart"/>
+      <w:proofErr w:type="gramStart"/>
+      <w:r>
+        <w:t>aws.singapore</w:t>
+      </w:r>
+      <w:proofErr w:type="spellEnd"/>
+      <w:proofErr w:type="gramEnd"/>
+    </w:p>
+    <w:p>
+      <w:r>
+        <w:t xml:space="preserve">  </w:t>
+      </w:r>
+      <w:proofErr w:type="spellStart"/>
+      <w:r>
+        <w:t>ami</w:t>
+      </w:r>
+      <w:proofErr w:type="spellEnd"/>
+      <w:r>
+        <w:t xml:space="preserve">           = "ami-078c1149d8ad719a7"</w:t>
+      </w:r>
+    </w:p>
+    <w:p>
+      <w:r>
+        <w:t xml:space="preserve">  </w:t>
+      </w:r>
+      <w:proofErr w:type="spellStart"/>
+      <w:r>
+        <w:t>instance_type</w:t>
+      </w:r>
+      <w:proofErr w:type="spellEnd"/>
+      <w:r>
+        <w:t xml:space="preserve"> = "t</w:t>
+      </w:r>
+      <w:proofErr w:type="gramStart"/>
+      <w:r>
+        <w:t>2.micro</w:t>
+      </w:r>
+      <w:proofErr w:type="gramEnd"/>
+      <w:r>
+        <w:t>"</w:t>
+      </w:r>
+    </w:p>
+    <w:p>
+      <w:r>
+        <w:t xml:space="preserve">  </w:t>
+      </w:r>
+      <w:proofErr w:type="spellStart"/>
+      <w:r>
+        <w:t>key_name</w:t>
+      </w:r>
+      <w:proofErr w:type="spellEnd"/>
+      <w:r>
+        <w:t xml:space="preserve">      = "tera1"</w:t>
+      </w:r>
+    </w:p>
+    <w:p/>
+    <w:p>
+      <w:r>
+        <w:t xml:space="preserve">  tags = {</w:t>
+      </w:r>
+    </w:p>
+    <w:p>
+      <w:r>
+        <w:t xml:space="preserve">    Name = "Singapore-Terraform-EC2"</w:t>
+      </w:r>
+    </w:p>
+    <w:p>
+      <w:r>
+        <w:t xml:space="preserve">  }</w:t>
+      </w:r>
+    </w:p>
+    <w:p>
+      <w:r>
+        <w:t>}</w:t>
+      </w:r>
+    </w:p>
+    <w:p/>
+    <w:p>
+      <w:r>
+        <w:t>Variables.tf</w:t>
+      </w:r>
+    </w:p>
+    <w:p>
+      <w:r>
+        <w:t>variable "</w:t>
+      </w:r>
+      <w:proofErr w:type="spellStart"/>
+      <w:r>
+        <w:t>instance_type</w:t>
+      </w:r>
+      <w:proofErr w:type="spellEnd"/>
+      <w:r>
+        <w:t>" {</w:t>
+      </w:r>
+    </w:p>
+    <w:p>
+      <w:r>
+        <w:t xml:space="preserve">  default = "t</w:t>
+      </w:r>
+      <w:proofErr w:type="gramStart"/>
+      <w:r>
+        <w:t>2.micro</w:t>
+      </w:r>
+      <w:proofErr w:type="gramEnd"/>
+      <w:r>
+        <w:t>"</w:t>
+      </w:r>
+    </w:p>
+    <w:p>
+      <w:r>
+        <w:t>}</w:t>
+      </w:r>
+    </w:p>
+    <w:p>
+      <w:r>
+        <w:t>Outputs.tf</w:t>
+      </w:r>
+    </w:p>
+    <w:p>
+      <w:r>
+        <w:t>output "</w:t>
+      </w:r>
+      <w:proofErr w:type="spellStart"/>
+      <w:r>
+        <w:t>mumbai_ip</w:t>
+      </w:r>
+      <w:proofErr w:type="spellEnd"/>
+      <w:r>
+        <w:t>" {</w:t>
+      </w:r>
+    </w:p>
+    <w:p>
+      <w:r>
+        <w:t xml:space="preserve">  value = aws_</w:t>
+      </w:r>
+      <w:proofErr w:type="gramStart"/>
+      <w:r>
+        <w:t>instance.mumbai</w:t>
+      </w:r>
+      <w:proofErr w:type="gramEnd"/>
+      <w:r>
+        <w:t>_ec2.public_ip</w:t>
+      </w:r>
+    </w:p>
+    <w:p>
+      <w:r>
+        <w:t>}</w:t>
       </w:r>
     </w:p>
     <w:sectPr>

</xml_diff>

<commit_message>
Task file updated as requested
</commit_message>
<xml_diff>
--- a/Task 19.docx
+++ b/Task 19.docx
@@ -7,21 +7,19 @@
         <w:t>Task – 19 Terraform task</w:t>
       </w:r>
     </w:p>
-    <w:p>
-      <w:r>
-        <w:t>Created main, variable and outputs file</w:t>
-      </w:r>
-    </w:p>
-    <w:p>
-      <w:r>
-        <w:rPr>
-          <w:noProof/>
-        </w:rPr>
+    <w:p/>
+    <w:p>
+      <w:r>
+        <w:t>validate AWS identity</w:t>
+      </w:r>
+    </w:p>
+    <w:p>
+      <w:r>
         <w:drawing>
-          <wp:inline distT="0" distB="0" distL="0" distR="0" wp14:anchorId="0775F1D1" wp14:editId="18F0BF1C">
-            <wp:extent cx="4429548" cy="642999"/>
-            <wp:effectExtent l="0" t="0" r="0" b="5080"/>
-            <wp:docPr id="1197685592" name="Picture 1"/>
+          <wp:inline distT="0" distB="0" distL="0" distR="0" wp14:anchorId="3CA273AB" wp14:editId="33F0284C">
+            <wp:extent cx="5731510" cy="1706880"/>
+            <wp:effectExtent l="0" t="0" r="2540" b="7620"/>
+            <wp:docPr id="924252528" name="Picture 1"/>
             <wp:cNvGraphicFramePr>
               <a:graphicFrameLocks xmlns:a="http://schemas.openxmlformats.org/drawingml/2006/main" noChangeAspect="1"/>
             </wp:cNvGraphicFramePr>
@@ -29,7 +27,7 @@
               <a:graphicData uri="http://schemas.openxmlformats.org/drawingml/2006/picture">
                 <pic:pic xmlns:pic="http://schemas.openxmlformats.org/drawingml/2006/picture">
                   <pic:nvPicPr>
-                    <pic:cNvPr id="1197685592" name=""/>
+                    <pic:cNvPr id="924252528" name=""/>
                     <pic:cNvPicPr/>
                   </pic:nvPicPr>
                   <pic:blipFill>
@@ -41,7 +39,7 @@
                   <pic:spPr>
                     <a:xfrm>
                       <a:off x="0" y="0"/>
-                      <a:ext cx="4429548" cy="642999"/>
+                      <a:ext cx="5731510" cy="1706880"/>
                     </a:xfrm>
                     <a:prstGeom prst="rect">
                       <a:avLst/>
@@ -56,20 +54,16 @@
     </w:p>
     <w:p>
       <w:r>
-        <w:t>Instance created on Mumbai region but as GUVI doesn’t support Singapore region not able to create another EC2</w:t>
-      </w:r>
-    </w:p>
-    <w:p/>
-    <w:p>
-      <w:r>
-        <w:rPr>
-          <w:noProof/>
-        </w:rPr>
+        <w:t>Terraform Installed</w:t>
+      </w:r>
+    </w:p>
+    <w:p>
+      <w:r>
         <w:drawing>
-          <wp:inline distT="0" distB="0" distL="0" distR="0" wp14:anchorId="74DB532C" wp14:editId="5F5ED865">
-            <wp:extent cx="5731510" cy="850900"/>
-            <wp:effectExtent l="0" t="0" r="2540" b="6350"/>
-            <wp:docPr id="904480428" name="Picture 1"/>
+          <wp:inline distT="0" distB="0" distL="0" distR="0" wp14:anchorId="11CB0378" wp14:editId="2BC38BF6">
+            <wp:extent cx="5731510" cy="2244090"/>
+            <wp:effectExtent l="0" t="0" r="2540" b="3810"/>
+            <wp:docPr id="506501902" name="Picture 1"/>
             <wp:cNvGraphicFramePr>
               <a:graphicFrameLocks xmlns:a="http://schemas.openxmlformats.org/drawingml/2006/main" noChangeAspect="1"/>
             </wp:cNvGraphicFramePr>
@@ -77,7 +71,7 @@
               <a:graphicData uri="http://schemas.openxmlformats.org/drawingml/2006/picture">
                 <pic:pic xmlns:pic="http://schemas.openxmlformats.org/drawingml/2006/picture">
                   <pic:nvPicPr>
-                    <pic:cNvPr id="904480428" name=""/>
+                    <pic:cNvPr id="506501902" name=""/>
                     <pic:cNvPicPr/>
                   </pic:nvPicPr>
                   <pic:blipFill>
@@ -89,7 +83,7 @@
                   <pic:spPr>
                     <a:xfrm>
                       <a:off x="0" y="0"/>
-                      <a:ext cx="5731510" cy="850900"/>
+                      <a:ext cx="5731510" cy="2244090"/>
                     </a:xfrm>
                     <a:prstGeom prst="rect">
                       <a:avLst/>
@@ -101,26 +95,19 @@
           </wp:inline>
         </w:drawing>
       </w:r>
-      <w:r>
-        <w:t xml:space="preserve"> </w:t>
-      </w:r>
-    </w:p>
-    <w:p/>
-    <w:p>
-      <w:r>
-        <w:t>Server created via terraform in Mumbai region</w:t>
-      </w:r>
-    </w:p>
-    <w:p>
-      <w:r>
-        <w:rPr>
-          <w:noProof/>
-        </w:rPr>
+    </w:p>
+    <w:p>
+      <w:r>
+        <w:t>Directory and files created</w:t>
+      </w:r>
+    </w:p>
+    <w:p>
+      <w:r>
         <w:drawing>
-          <wp:inline distT="0" distB="0" distL="0" distR="0" wp14:anchorId="777D2263" wp14:editId="39281B22">
-            <wp:extent cx="5731510" cy="1450340"/>
-            <wp:effectExtent l="0" t="0" r="2540" b="0"/>
-            <wp:docPr id="690938632" name="Picture 1"/>
+          <wp:inline distT="0" distB="0" distL="0" distR="0" wp14:anchorId="3E659F2F" wp14:editId="1CEDE0F1">
+            <wp:extent cx="5731510" cy="792480"/>
+            <wp:effectExtent l="0" t="0" r="2540" b="7620"/>
+            <wp:docPr id="1352388188" name="Picture 1"/>
             <wp:cNvGraphicFramePr>
               <a:graphicFrameLocks xmlns:a="http://schemas.openxmlformats.org/drawingml/2006/main" noChangeAspect="1"/>
             </wp:cNvGraphicFramePr>
@@ -128,7 +115,7 @@
               <a:graphicData uri="http://schemas.openxmlformats.org/drawingml/2006/picture">
                 <pic:pic xmlns:pic="http://schemas.openxmlformats.org/drawingml/2006/picture">
                   <pic:nvPicPr>
-                    <pic:cNvPr id="690938632" name=""/>
+                    <pic:cNvPr id="1352388188" name=""/>
                     <pic:cNvPicPr/>
                   </pic:nvPicPr>
                   <pic:blipFill>
@@ -140,7 +127,7 @@
                   <pic:spPr>
                     <a:xfrm>
                       <a:off x="0" y="0"/>
-                      <a:ext cx="5731510" cy="1450340"/>
+                      <a:ext cx="5731510" cy="792480"/>
                     </a:xfrm>
                     <a:prstGeom prst="rect">
                       <a:avLst/>
@@ -154,7 +141,13 @@
       </w:r>
     </w:p>
     <w:p/>
-    <w:p>
+    <w:p/>
+    <w:p>
+      <w:pPr>
+        <w:pBdr>
+          <w:bottom w:val="double" w:sz="6" w:space="1" w:color="auto"/>
+        </w:pBdr>
+      </w:pPr>
       <w:r>
         <w:t>Main.tf</w:t>
       </w:r>
@@ -182,81 +175,80 @@
         <w:t>}</w:t>
       </w:r>
     </w:p>
+    <w:p>
+      <w:r>
+        <w:t>provider "</w:t>
+      </w:r>
+      <w:proofErr w:type="spellStart"/>
+      <w:r>
+        <w:t>aws</w:t>
+      </w:r>
+      <w:proofErr w:type="spellEnd"/>
+      <w:r>
+        <w:t>" {</w:t>
+      </w:r>
+    </w:p>
+    <w:p>
+      <w:r>
+        <w:t xml:space="preserve">  </w:t>
+      </w:r>
+      <w:proofErr w:type="gramStart"/>
+      <w:r>
+        <w:t>alias  =</w:t>
+      </w:r>
+      <w:proofErr w:type="gramEnd"/>
+      <w:r>
+        <w:t xml:space="preserve"> "</w:t>
+      </w:r>
+      <w:proofErr w:type="spellStart"/>
+      <w:r>
+        <w:t>singapore</w:t>
+      </w:r>
+      <w:proofErr w:type="spellEnd"/>
+      <w:r>
+        <w:t>"</w:t>
+      </w:r>
+    </w:p>
+    <w:p>
+      <w:r>
+        <w:lastRenderedPageBreak/>
+        <w:t xml:space="preserve">  region = "ap-southeast-1"</w:t>
+      </w:r>
+    </w:p>
+    <w:p>
+      <w:r>
+        <w:t>}</w:t>
+      </w:r>
+    </w:p>
     <w:p/>
     <w:p>
       <w:r>
-        <w:t>provider "</w:t>
+        <w:t>resource "</w:t>
       </w:r>
       <w:proofErr w:type="spellStart"/>
       <w:r>
-        <w:t>aws</w:t>
+        <w:t>aws_instance</w:t>
       </w:r>
       <w:proofErr w:type="spellEnd"/>
       <w:r>
-        <w:t>" {</w:t>
+        <w:t>" "mumbai_ec2" {</w:t>
       </w:r>
     </w:p>
     <w:p>
       <w:r>
         <w:t xml:space="preserve">  </w:t>
       </w:r>
-      <w:proofErr w:type="gramStart"/>
-      <w:r>
-        <w:t>alias  =</w:t>
-      </w:r>
-      <w:proofErr w:type="gramEnd"/>
-      <w:r>
-        <w:t xml:space="preserve"> "</w:t>
-      </w:r>
       <w:proofErr w:type="spellStart"/>
       <w:r>
-        <w:t>singapore</w:t>
+        <w:t>ami</w:t>
       </w:r>
       <w:proofErr w:type="spellEnd"/>
       <w:r>
-        <w:t>"</w:t>
-      </w:r>
-    </w:p>
-    <w:p>
-      <w:r>
-        <w:t xml:space="preserve">  region = "ap-southeast-1"</w:t>
-      </w:r>
-    </w:p>
-    <w:p>
-      <w:r>
-        <w:t>}</w:t>
-      </w:r>
-    </w:p>
-    <w:p/>
-    <w:p>
-      <w:r>
-        <w:t>resource "</w:t>
-      </w:r>
-      <w:proofErr w:type="spellStart"/>
-      <w:r>
-        <w:t>aws_instance</w:t>
-      </w:r>
-      <w:proofErr w:type="spellEnd"/>
-      <w:r>
-        <w:t>" "mumbai_ec2" {</w:t>
-      </w:r>
-    </w:p>
-    <w:p>
-      <w:r>
-        <w:t xml:space="preserve">  </w:t>
-      </w:r>
-      <w:proofErr w:type="spellStart"/>
-      <w:r>
-        <w:t>ami</w:t>
-      </w:r>
-      <w:proofErr w:type="spellEnd"/>
-      <w:r>
         <w:t xml:space="preserve">           = "ami-0f5ee92e2d63afc18"</w:t>
       </w:r>
     </w:p>
     <w:p>
       <w:r>
-        <w:lastRenderedPageBreak/>
         <w:t xml:space="preserve">  </w:t>
       </w:r>
       <w:proofErr w:type="spellStart"/>
@@ -404,79 +396,323 @@
         <w:t>}</w:t>
       </w:r>
     </w:p>
+    <w:p>
+      <w:pPr>
+        <w:pBdr>
+          <w:bottom w:val="double" w:sz="6" w:space="1" w:color="auto"/>
+        </w:pBdr>
+      </w:pPr>
+      <w:r>
+        <w:t>Outputs.tf</w:t>
+      </w:r>
+    </w:p>
+    <w:p>
+      <w:r>
+        <w:t>output "</w:t>
+      </w:r>
+      <w:proofErr w:type="spellStart"/>
+      <w:r>
+        <w:t>mumbai_ip</w:t>
+      </w:r>
+      <w:proofErr w:type="spellEnd"/>
+      <w:r>
+        <w:t>" {</w:t>
+      </w:r>
+    </w:p>
+    <w:p>
+      <w:r>
+        <w:t xml:space="preserve">  value = aws_</w:t>
+      </w:r>
+      <w:proofErr w:type="gramStart"/>
+      <w:r>
+        <w:t>instance.mumbai</w:t>
+      </w:r>
+      <w:proofErr w:type="gramEnd"/>
+      <w:r>
+        <w:t>_ec2.public_ip</w:t>
+      </w:r>
+    </w:p>
+    <w:p>
+      <w:r>
+        <w:t>}</w:t>
+      </w:r>
+    </w:p>
+    <w:p>
+      <w:pPr>
+        <w:pBdr>
+          <w:bottom w:val="double" w:sz="6" w:space="1" w:color="auto"/>
+        </w:pBdr>
+      </w:pPr>
+      <w:r>
+        <w:t>Variables.tf</w:t>
+      </w:r>
+    </w:p>
+    <w:p>
+      <w:r>
+        <w:t>variable "</w:t>
+      </w:r>
+      <w:proofErr w:type="spellStart"/>
+      <w:r>
+        <w:t>instance_type</w:t>
+      </w:r>
+      <w:proofErr w:type="spellEnd"/>
+      <w:r>
+        <w:t>" {</w:t>
+      </w:r>
+    </w:p>
+    <w:p>
+      <w:r>
+        <w:t xml:space="preserve">  default = "t</w:t>
+      </w:r>
+      <w:proofErr w:type="gramStart"/>
+      <w:r>
+        <w:t>2.micro</w:t>
+      </w:r>
+      <w:proofErr w:type="gramEnd"/>
+      <w:r>
+        <w:t>"</w:t>
+      </w:r>
+    </w:p>
+    <w:p>
+      <w:r>
+        <w:t>}</w:t>
+      </w:r>
+    </w:p>
+    <w:p>
+      <w:r>
+        <w:lastRenderedPageBreak/>
+        <w:t xml:space="preserve">Terraform </w:t>
+      </w:r>
+      <w:proofErr w:type="spellStart"/>
+      <w:r>
+        <w:t>init</w:t>
+      </w:r>
+      <w:proofErr w:type="spellEnd"/>
+    </w:p>
+    <w:p>
+      <w:r>
+        <w:drawing>
+          <wp:inline distT="0" distB="0" distL="0" distR="0" wp14:anchorId="2E9D9B52" wp14:editId="4E17DA96">
+            <wp:extent cx="5731510" cy="2072640"/>
+            <wp:effectExtent l="0" t="0" r="2540" b="3810"/>
+            <wp:docPr id="2124761063" name="Picture 1"/>
+            <wp:cNvGraphicFramePr>
+              <a:graphicFrameLocks xmlns:a="http://schemas.openxmlformats.org/drawingml/2006/main" noChangeAspect="1"/>
+            </wp:cNvGraphicFramePr>
+            <a:graphic xmlns:a="http://schemas.openxmlformats.org/drawingml/2006/main">
+              <a:graphicData uri="http://schemas.openxmlformats.org/drawingml/2006/picture">
+                <pic:pic xmlns:pic="http://schemas.openxmlformats.org/drawingml/2006/picture">
+                  <pic:nvPicPr>
+                    <pic:cNvPr id="2124761063" name=""/>
+                    <pic:cNvPicPr/>
+                  </pic:nvPicPr>
+                  <pic:blipFill>
+                    <a:blip r:embed="rId7"/>
+                    <a:stretch>
+                      <a:fillRect/>
+                    </a:stretch>
+                  </pic:blipFill>
+                  <pic:spPr>
+                    <a:xfrm>
+                      <a:off x="0" y="0"/>
+                      <a:ext cx="5731510" cy="2072640"/>
+                    </a:xfrm>
+                    <a:prstGeom prst="rect">
+                      <a:avLst/>
+                    </a:prstGeom>
+                  </pic:spPr>
+                </pic:pic>
+              </a:graphicData>
+            </a:graphic>
+          </wp:inline>
+        </w:drawing>
+      </w:r>
+    </w:p>
+    <w:p>
+      <w:r>
+        <w:t>Terraform plan</w:t>
+      </w:r>
+    </w:p>
+    <w:p>
+      <w:r>
+        <w:drawing>
+          <wp:inline distT="0" distB="0" distL="0" distR="0" wp14:anchorId="39EA88CC" wp14:editId="1C037BF5">
+            <wp:extent cx="5731510" cy="1824355"/>
+            <wp:effectExtent l="0" t="0" r="2540" b="4445"/>
+            <wp:docPr id="1124258593" name="Picture 1"/>
+            <wp:cNvGraphicFramePr>
+              <a:graphicFrameLocks xmlns:a="http://schemas.openxmlformats.org/drawingml/2006/main" noChangeAspect="1"/>
+            </wp:cNvGraphicFramePr>
+            <a:graphic xmlns:a="http://schemas.openxmlformats.org/drawingml/2006/main">
+              <a:graphicData uri="http://schemas.openxmlformats.org/drawingml/2006/picture">
+                <pic:pic xmlns:pic="http://schemas.openxmlformats.org/drawingml/2006/picture">
+                  <pic:nvPicPr>
+                    <pic:cNvPr id="1124258593" name=""/>
+                    <pic:cNvPicPr/>
+                  </pic:nvPicPr>
+                  <pic:blipFill>
+                    <a:blip r:embed="rId8"/>
+                    <a:stretch>
+                      <a:fillRect/>
+                    </a:stretch>
+                  </pic:blipFill>
+                  <pic:spPr>
+                    <a:xfrm>
+                      <a:off x="0" y="0"/>
+                      <a:ext cx="5731510" cy="1824355"/>
+                    </a:xfrm>
+                    <a:prstGeom prst="rect">
+                      <a:avLst/>
+                    </a:prstGeom>
+                  </pic:spPr>
+                </pic:pic>
+              </a:graphicData>
+            </a:graphic>
+          </wp:inline>
+        </w:drawing>
+      </w:r>
+    </w:p>
+    <w:p>
+      <w:r>
+        <w:drawing>
+          <wp:inline distT="0" distB="0" distL="0" distR="0" wp14:anchorId="021F9F97" wp14:editId="5E142253">
+            <wp:extent cx="5731510" cy="2479675"/>
+            <wp:effectExtent l="0" t="0" r="2540" b="0"/>
+            <wp:docPr id="999469480" name="Picture 1"/>
+            <wp:cNvGraphicFramePr>
+              <a:graphicFrameLocks xmlns:a="http://schemas.openxmlformats.org/drawingml/2006/main" noChangeAspect="1"/>
+            </wp:cNvGraphicFramePr>
+            <a:graphic xmlns:a="http://schemas.openxmlformats.org/drawingml/2006/main">
+              <a:graphicData uri="http://schemas.openxmlformats.org/drawingml/2006/picture">
+                <pic:pic xmlns:pic="http://schemas.openxmlformats.org/drawingml/2006/picture">
+                  <pic:nvPicPr>
+                    <pic:cNvPr id="999469480" name=""/>
+                    <pic:cNvPicPr/>
+                  </pic:nvPicPr>
+                  <pic:blipFill>
+                    <a:blip r:embed="rId9"/>
+                    <a:stretch>
+                      <a:fillRect/>
+                    </a:stretch>
+                  </pic:blipFill>
+                  <pic:spPr>
+                    <a:xfrm>
+                      <a:off x="0" y="0"/>
+                      <a:ext cx="5731510" cy="2479675"/>
+                    </a:xfrm>
+                    <a:prstGeom prst="rect">
+                      <a:avLst/>
+                    </a:prstGeom>
+                  </pic:spPr>
+                </pic:pic>
+              </a:graphicData>
+            </a:graphic>
+          </wp:inline>
+        </w:drawing>
+      </w:r>
+    </w:p>
     <w:p/>
-    <w:p>
-      <w:r>
-        <w:t>Variables.tf</w:t>
-      </w:r>
-    </w:p>
-    <w:p>
-      <w:r>
-        <w:t>variable "</w:t>
-      </w:r>
-      <w:proofErr w:type="spellStart"/>
-      <w:r>
-        <w:t>instance_type</w:t>
-      </w:r>
-      <w:proofErr w:type="spellEnd"/>
-      <w:r>
-        <w:t>" {</w:t>
-      </w:r>
-    </w:p>
-    <w:p>
-      <w:r>
-        <w:t xml:space="preserve">  default = "t</w:t>
-      </w:r>
-      <w:proofErr w:type="gramStart"/>
-      <w:r>
-        <w:t>2.micro</w:t>
-      </w:r>
-      <w:proofErr w:type="gramEnd"/>
-      <w:r>
-        <w:t>"</w:t>
-      </w:r>
-    </w:p>
-    <w:p>
-      <w:r>
-        <w:t>}</w:t>
-      </w:r>
-    </w:p>
-    <w:p>
-      <w:r>
-        <w:t>Outputs.tf</w:t>
-      </w:r>
-    </w:p>
-    <w:p>
-      <w:r>
-        <w:t>output "</w:t>
-      </w:r>
-      <w:proofErr w:type="spellStart"/>
-      <w:r>
-        <w:t>mumbai_ip</w:t>
-      </w:r>
-      <w:proofErr w:type="spellEnd"/>
-      <w:r>
-        <w:t>" {</w:t>
-      </w:r>
-    </w:p>
-    <w:p>
-      <w:r>
-        <w:t xml:space="preserve">  value = aws_</w:t>
-      </w:r>
-      <w:proofErr w:type="gramStart"/>
-      <w:r>
-        <w:t>instance.mumbai</w:t>
-      </w:r>
-      <w:proofErr w:type="gramEnd"/>
-      <w:r>
-        <w:t>_ec2.public_ip</w:t>
-      </w:r>
-    </w:p>
-    <w:p>
-      <w:r>
-        <w:t>}</w:t>
-      </w:r>
-    </w:p>
+    <w:p/>
+    <w:p/>
+    <w:p/>
+    <w:p/>
+    <w:p>
+      <w:r>
+        <w:lastRenderedPageBreak/>
+        <w:t>Terraform apply</w:t>
+      </w:r>
+    </w:p>
+    <w:p>
+      <w:r>
+        <w:t>Instance created in Mumbai region as GUVI doesn’t allow to create in Singapore region</w:t>
+      </w:r>
+    </w:p>
+    <w:p>
+      <w:r>
+        <w:drawing>
+          <wp:inline distT="0" distB="0" distL="0" distR="0" wp14:anchorId="06138C31" wp14:editId="3280FB40">
+            <wp:extent cx="5731510" cy="1179195"/>
+            <wp:effectExtent l="0" t="0" r="2540" b="1905"/>
+            <wp:docPr id="968142046" name="Picture 1"/>
+            <wp:cNvGraphicFramePr>
+              <a:graphicFrameLocks xmlns:a="http://schemas.openxmlformats.org/drawingml/2006/main" noChangeAspect="1"/>
+            </wp:cNvGraphicFramePr>
+            <a:graphic xmlns:a="http://schemas.openxmlformats.org/drawingml/2006/main">
+              <a:graphicData uri="http://schemas.openxmlformats.org/drawingml/2006/picture">
+                <pic:pic xmlns:pic="http://schemas.openxmlformats.org/drawingml/2006/picture">
+                  <pic:nvPicPr>
+                    <pic:cNvPr id="968142046" name=""/>
+                    <pic:cNvPicPr/>
+                  </pic:nvPicPr>
+                  <pic:blipFill>
+                    <a:blip r:embed="rId10"/>
+                    <a:stretch>
+                      <a:fillRect/>
+                    </a:stretch>
+                  </pic:blipFill>
+                  <pic:spPr>
+                    <a:xfrm>
+                      <a:off x="0" y="0"/>
+                      <a:ext cx="5731510" cy="1179195"/>
+                    </a:xfrm>
+                    <a:prstGeom prst="rect">
+                      <a:avLst/>
+                    </a:prstGeom>
+                  </pic:spPr>
+                </pic:pic>
+              </a:graphicData>
+            </a:graphic>
+          </wp:inline>
+        </w:drawing>
+      </w:r>
+    </w:p>
+    <w:p/>
+    <w:p>
+      <w:r>
+        <w:drawing>
+          <wp:inline distT="0" distB="0" distL="0" distR="0" wp14:anchorId="1BCC3AED" wp14:editId="625202C0">
+            <wp:extent cx="5731510" cy="1496060"/>
+            <wp:effectExtent l="0" t="0" r="2540" b="8890"/>
+            <wp:docPr id="1882020300" name="Picture 1"/>
+            <wp:cNvGraphicFramePr>
+              <a:graphicFrameLocks xmlns:a="http://schemas.openxmlformats.org/drawingml/2006/main" noChangeAspect="1"/>
+            </wp:cNvGraphicFramePr>
+            <a:graphic xmlns:a="http://schemas.openxmlformats.org/drawingml/2006/main">
+              <a:graphicData uri="http://schemas.openxmlformats.org/drawingml/2006/picture">
+                <pic:pic xmlns:pic="http://schemas.openxmlformats.org/drawingml/2006/picture">
+                  <pic:nvPicPr>
+                    <pic:cNvPr id="1882020300" name=""/>
+                    <pic:cNvPicPr/>
+                  </pic:nvPicPr>
+                  <pic:blipFill>
+                    <a:blip r:embed="rId11"/>
+                    <a:stretch>
+                      <a:fillRect/>
+                    </a:stretch>
+                  </pic:blipFill>
+                  <pic:spPr>
+                    <a:xfrm>
+                      <a:off x="0" y="0"/>
+                      <a:ext cx="5731510" cy="1496060"/>
+                    </a:xfrm>
+                    <a:prstGeom prst="rect">
+                      <a:avLst/>
+                    </a:prstGeom>
+                  </pic:spPr>
+                </pic:pic>
+              </a:graphicData>
+            </a:graphic>
+          </wp:inline>
+        </w:drawing>
+      </w:r>
+    </w:p>
+    <w:p>
+      <w:r>
+        <w:t xml:space="preserve"> </w:t>
+      </w:r>
+    </w:p>
+    <w:p/>
+    <w:p/>
     <w:sectPr>
       <w:pgSz w:w="11906" w:h="16838"/>
       <w:pgMar w:top="1440" w:right="1440" w:bottom="1440" w:left="1440" w:header="708" w:footer="708" w:gutter="0"/>
@@ -1090,7 +1326,6 @@
   <w:style w:type="character" w:default="1" w:styleId="DefaultParagraphFont">
     <w:name w:val="Default Paragraph Font"/>
     <w:uiPriority w:val="1"/>
-    <w:semiHidden/>
     <w:unhideWhenUsed/>
   </w:style>
   <w:style w:type="table" w:default="1" w:styleId="TableNormal">

</xml_diff>